<commit_message>
readme : cleanup typos
</commit_message>
<xml_diff>
--- a/docs/output.docx
+++ b/docs/output.docx
@@ -416,7 +416,7 @@
         <w:rPr>
           <w:rStyle w:val="StringTok"/>
         </w:rPr>
-        <w:t xml:space="preserve">"01-slides/index.adoc"</w:t>
+        <w:t xml:space="preserve">"_content/index.adoc"</w:t>
       </w:r>
       <w:r>
         <w:br/>
@@ -644,7 +644,7 @@
         <w:rPr>
           <w:rStyle w:val="StringTok"/>
         </w:rPr>
-        <w:t xml:space="preserve">"01-slides/index.adoc"</w:t>
+        <w:t xml:space="preserve">"_content/index.adoc"</w:t>
       </w:r>
       <w:r>
         <w:br/>
@@ -872,7 +872,7 @@
         <w:rPr>
           <w:rStyle w:val="StringTok"/>
         </w:rPr>
-        <w:t xml:space="preserve">"01-slides/index.adoc"</w:t>
+        <w:t xml:space="preserve">"_content/index.adoc"</w:t>
       </w:r>
       <w:r>
         <w:br/>
@@ -1154,7 +1154,7 @@
         <w:rPr>
           <w:rStyle w:val="StringTok"/>
         </w:rPr>
-        <w:t xml:space="preserve">"01-slides/index.adoc"</w:t>
+        <w:t xml:space="preserve">"_content/index.adoc"</w:t>
       </w:r>
       <w:r>
         <w:br/>

</xml_diff>